<commit_message>
Finish Part2 of visitor lab in Patterns
</commit_message>
<xml_diff>
--- a/Patterns/ExternalIterator/ExternalCompositeIteratorVisitorLab.docx
+++ b/Patterns/ExternalIterator/ExternalCompositeIteratorVisitorLab.docx
@@ -12,14 +12,28 @@
           <w:szCs w:val="28"/>
         </w:rPr>
       </w:pPr>
-      <w:bookmarkStart w:id="0" w:name="_GoBack"/>
-      <w:bookmarkEnd w:id="0"/>
       <w:r>
         <w:rPr>
           <w:b/>
           <w:sz w:val="28"/>
           <w:szCs w:val="28"/>
         </w:rPr>
+        <w:t xml:space="preserve"> </w:t>
+      </w:r>
+      <w:r>
+        <w:rPr>
+          <w:b/>
+          <w:sz w:val="28"/>
+          <w:szCs w:val="28"/>
+        </w:rPr>
+        <w:tab/>
+      </w:r>
+      <w:r>
+        <w:rPr>
+          <w:b/>
+          <w:sz w:val="28"/>
+          <w:szCs w:val="28"/>
+        </w:rPr>
         <w:t>Oregon Institute of Technology</w:t>
       </w:r>
     </w:p>
@@ -27,8 +41,13 @@
       <w:pPr>
         <w:pStyle w:val="NormalWeb"/>
       </w:pPr>
-      <w:r>
-        <w:t>ExternalCompositeIteratorVisitor Lab</w:t>
+      <w:proofErr w:type="spellStart"/>
+      <w:r>
+        <w:t>ExternalCompositeIteratorVisitor</w:t>
+      </w:r>
+      <w:proofErr w:type="spellEnd"/>
+      <w:r>
+        <w:t xml:space="preserve"> Lab</w:t>
       </w:r>
       <w:r>
         <w:tab/>
@@ -401,7 +420,25 @@
           <w:sz w:val="24"/>
           <w:szCs w:val="24"/>
         </w:rPr>
-        <w:t xml:space="preserve"> Refer to the ExternalCompositeIterator demo for assistance.</w:t>
+        <w:t xml:space="preserve"> Refer to the </w:t>
+      </w:r>
+      <w:proofErr w:type="spellStart"/>
+      <w:r>
+        <w:rPr>
+          <w:b w:val="0"/>
+          <w:sz w:val="24"/>
+          <w:szCs w:val="24"/>
+        </w:rPr>
+        <w:t>ExternalCompositeIterator</w:t>
+      </w:r>
+      <w:proofErr w:type="spellEnd"/>
+      <w:r>
+        <w:rPr>
+          <w:b w:val="0"/>
+          <w:sz w:val="24"/>
+          <w:szCs w:val="24"/>
+        </w:rPr>
+        <w:t xml:space="preserve"> demo for assistance.</w:t>
       </w:r>
       <w:r>
         <w:rPr>
@@ -439,7 +476,61 @@
           <w:sz w:val="24"/>
           <w:szCs w:val="24"/>
         </w:rPr>
-        <w:t xml:space="preserve"> named CompositeIterator and derive it from AbstractIterator. The CompositeIterator will, of course</w:t>
+        <w:t xml:space="preserve"> named </w:t>
+      </w:r>
+      <w:proofErr w:type="spellStart"/>
+      <w:r>
+        <w:rPr>
+          <w:b w:val="0"/>
+          <w:sz w:val="24"/>
+          <w:szCs w:val="24"/>
+        </w:rPr>
+        <w:t>CompositeIterator</w:t>
+      </w:r>
+      <w:proofErr w:type="spellEnd"/>
+      <w:r>
+        <w:rPr>
+          <w:b w:val="0"/>
+          <w:sz w:val="24"/>
+          <w:szCs w:val="24"/>
+        </w:rPr>
+        <w:t xml:space="preserve"> and derive it from </w:t>
+      </w:r>
+      <w:proofErr w:type="spellStart"/>
+      <w:r>
+        <w:rPr>
+          <w:b w:val="0"/>
+          <w:sz w:val="24"/>
+          <w:szCs w:val="24"/>
+        </w:rPr>
+        <w:t>AbstractIterator</w:t>
+      </w:r>
+      <w:proofErr w:type="spellEnd"/>
+      <w:r>
+        <w:rPr>
+          <w:b w:val="0"/>
+          <w:sz w:val="24"/>
+          <w:szCs w:val="24"/>
+        </w:rPr>
+        <w:t xml:space="preserve">. The </w:t>
+      </w:r>
+      <w:proofErr w:type="spellStart"/>
+      <w:r>
+        <w:rPr>
+          <w:b w:val="0"/>
+          <w:sz w:val="24"/>
+          <w:szCs w:val="24"/>
+        </w:rPr>
+        <w:t>CompositeIterator</w:t>
+      </w:r>
+      <w:proofErr w:type="spellEnd"/>
+      <w:r>
+        <w:rPr>
+          <w:b w:val="0"/>
+          <w:sz w:val="24"/>
+          <w:szCs w:val="24"/>
+        </w:rPr>
+        <w:t xml:space="preserve"> will, of course</w:t>
       </w:r>
       <w:r>
         <w:rPr>
@@ -455,7 +546,43 @@
           <w:sz w:val="24"/>
           <w:szCs w:val="24"/>
         </w:rPr>
-        <w:t xml:space="preserve"> need to override the methods of AbstractIterator. In addition, it will need a private Stack data member that holds AbstractIterator types. You may use the .NET Stack class, or simply build your own.</w:t>
+        <w:t xml:space="preserve"> need to override the methods of </w:t>
+      </w:r>
+      <w:proofErr w:type="spellStart"/>
+      <w:r>
+        <w:rPr>
+          <w:b w:val="0"/>
+          <w:sz w:val="24"/>
+          <w:szCs w:val="24"/>
+        </w:rPr>
+        <w:t>AbstractIterator</w:t>
+      </w:r>
+      <w:proofErr w:type="spellEnd"/>
+      <w:r>
+        <w:rPr>
+          <w:b w:val="0"/>
+          <w:sz w:val="24"/>
+          <w:szCs w:val="24"/>
+        </w:rPr>
+        <w:t xml:space="preserve">. In addition, it will need a private Stack data member that holds </w:t>
+      </w:r>
+      <w:proofErr w:type="spellStart"/>
+      <w:r>
+        <w:rPr>
+          <w:b w:val="0"/>
+          <w:sz w:val="24"/>
+          <w:szCs w:val="24"/>
+        </w:rPr>
+        <w:t>AbstractIterator</w:t>
+      </w:r>
+      <w:proofErr w:type="spellEnd"/>
+      <w:r>
+        <w:rPr>
+          <w:b w:val="0"/>
+          <w:sz w:val="24"/>
+          <w:szCs w:val="24"/>
+        </w:rPr>
+        <w:t xml:space="preserve"> types. You may use the .NET Stack class, or simply build your own.</w:t>
       </w:r>
       <w:r>
         <w:rPr>
@@ -494,7 +621,25 @@
           <w:szCs w:val="24"/>
         </w:rPr>
         <w:lastRenderedPageBreak/>
-        <w:t xml:space="preserve">The c’tor will </w:t>
+        <w:t xml:space="preserve">The </w:t>
+      </w:r>
+      <w:proofErr w:type="spellStart"/>
+      <w:r>
+        <w:rPr>
+          <w:b w:val="0"/>
+          <w:sz w:val="24"/>
+          <w:szCs w:val="24"/>
+        </w:rPr>
+        <w:t>c’tor</w:t>
+      </w:r>
+      <w:proofErr w:type="spellEnd"/>
+      <w:r>
+        <w:rPr>
+          <w:b w:val="0"/>
+          <w:sz w:val="24"/>
+          <w:szCs w:val="24"/>
+        </w:rPr>
+        <w:t xml:space="preserve"> will </w:t>
       </w:r>
       <w:r>
         <w:rPr>
@@ -526,7 +671,25 @@
           <w:sz w:val="24"/>
           <w:szCs w:val="24"/>
         </w:rPr>
-        <w:t xml:space="preserve">. The c’tor will assign </w:t>
+        <w:t xml:space="preserve">. The </w:t>
+      </w:r>
+      <w:proofErr w:type="spellStart"/>
+      <w:r>
+        <w:rPr>
+          <w:b w:val="0"/>
+          <w:sz w:val="24"/>
+          <w:szCs w:val="24"/>
+        </w:rPr>
+        <w:t>c’tor</w:t>
+      </w:r>
+      <w:proofErr w:type="spellEnd"/>
+      <w:r>
+        <w:rPr>
+          <w:b w:val="0"/>
+          <w:sz w:val="24"/>
+          <w:szCs w:val="24"/>
+        </w:rPr>
+        <w:t xml:space="preserve"> will assign </w:t>
       </w:r>
       <w:r>
         <w:rPr>
@@ -726,6 +889,7 @@
         </w:rPr>
         <w:t xml:space="preserve">The </w:t>
       </w:r>
+      <w:proofErr w:type="spellStart"/>
       <w:proofErr w:type="gramStart"/>
       <w:r>
         <w:rPr>
@@ -733,7 +897,16 @@
           <w:sz w:val="24"/>
           <w:szCs w:val="24"/>
         </w:rPr>
-        <w:t>GetCurrent(</w:t>
+        <w:t>GetCurrent</w:t>
+      </w:r>
+      <w:proofErr w:type="spellEnd"/>
+      <w:r>
+        <w:rPr>
+          <w:b w:val="0"/>
+          <w:sz w:val="24"/>
+          <w:szCs w:val="24"/>
+        </w:rPr>
+        <w:t>(</w:t>
       </w:r>
       <w:proofErr w:type="gramEnd"/>
       <w:r>
@@ -742,7 +915,25 @@
           <w:sz w:val="24"/>
           <w:szCs w:val="24"/>
         </w:rPr>
-        <w:t xml:space="preserve">) method is simple as well, it delegates to the GetCurrent() method of the top iterator on the Stack. </w:t>
+        <w:t xml:space="preserve">) method is simple as well, it delegates to the </w:t>
+      </w:r>
+      <w:proofErr w:type="spellStart"/>
+      <w:r>
+        <w:rPr>
+          <w:b w:val="0"/>
+          <w:sz w:val="24"/>
+          <w:szCs w:val="24"/>
+        </w:rPr>
+        <w:t>GetCurrent</w:t>
+      </w:r>
+      <w:proofErr w:type="spellEnd"/>
+      <w:r>
+        <w:rPr>
+          <w:b w:val="0"/>
+          <w:sz w:val="24"/>
+          <w:szCs w:val="24"/>
+        </w:rPr>
+        <w:t xml:space="preserve">() method of the top iterator on the Stack. </w:t>
       </w:r>
       <w:r>
         <w:rPr>
@@ -766,6 +957,7 @@
           <w:szCs w:val="24"/>
         </w:rPr>
       </w:pPr>
+      <w:proofErr w:type="spellStart"/>
       <w:proofErr w:type="gramStart"/>
       <w:r>
         <w:rPr>
@@ -773,7 +965,16 @@
           <w:sz w:val="24"/>
           <w:szCs w:val="24"/>
         </w:rPr>
-        <w:t>MoveNext(</w:t>
+        <w:t>MoveNext</w:t>
+      </w:r>
+      <w:proofErr w:type="spellEnd"/>
+      <w:r>
+        <w:rPr>
+          <w:b w:val="0"/>
+          <w:sz w:val="24"/>
+          <w:szCs w:val="24"/>
+        </w:rPr>
+        <w:t>(</w:t>
       </w:r>
       <w:proofErr w:type="gramEnd"/>
       <w:r>
@@ -832,6 +1033,7 @@
         </w:rPr>
         <w:t xml:space="preserve">Otherwise, it delegates to the </w:t>
       </w:r>
+      <w:proofErr w:type="spellStart"/>
       <w:proofErr w:type="gramStart"/>
       <w:r>
         <w:rPr>
@@ -839,7 +1041,16 @@
           <w:sz w:val="24"/>
           <w:szCs w:val="24"/>
         </w:rPr>
-        <w:t>MoveNext(</w:t>
+        <w:t>MoveNext</w:t>
+      </w:r>
+      <w:proofErr w:type="spellEnd"/>
+      <w:r>
+        <w:rPr>
+          <w:b w:val="0"/>
+          <w:sz w:val="24"/>
+          <w:szCs w:val="24"/>
+        </w:rPr>
+        <w:t>(</w:t>
       </w:r>
       <w:proofErr w:type="gramEnd"/>
       <w:r>
@@ -880,6 +1091,7 @@
         </w:rPr>
         <w:t xml:space="preserve">Now for the most complicated—the </w:t>
       </w:r>
+      <w:proofErr w:type="spellStart"/>
       <w:proofErr w:type="gramStart"/>
       <w:r>
         <w:rPr>
@@ -887,7 +1099,16 @@
           <w:sz w:val="24"/>
           <w:szCs w:val="24"/>
         </w:rPr>
-        <w:t>IsDone(</w:t>
+        <w:t>IsDone</w:t>
+      </w:r>
+      <w:proofErr w:type="spellEnd"/>
+      <w:r>
+        <w:rPr>
+          <w:b w:val="0"/>
+          <w:sz w:val="24"/>
+          <w:szCs w:val="24"/>
+        </w:rPr>
+        <w:t>(</w:t>
       </w:r>
       <w:proofErr w:type="gramEnd"/>
       <w:r>
@@ -925,6 +1146,7 @@
         </w:rPr>
         <w:t xml:space="preserve"> </w:t>
       </w:r>
+      <w:proofErr w:type="spellStart"/>
       <w:proofErr w:type="gramStart"/>
       <w:r>
         <w:rPr>
@@ -932,7 +1154,16 @@
           <w:sz w:val="24"/>
           <w:szCs w:val="24"/>
         </w:rPr>
-        <w:t>IsDone(</w:t>
+        <w:t>IsDone</w:t>
+      </w:r>
+      <w:proofErr w:type="spellEnd"/>
+      <w:r>
+        <w:rPr>
+          <w:b w:val="0"/>
+          <w:sz w:val="24"/>
+          <w:szCs w:val="24"/>
+        </w:rPr>
+        <w:t>(</w:t>
       </w:r>
       <w:proofErr w:type="gramEnd"/>
       <w:r>
@@ -1011,6 +1242,7 @@
         </w:rPr>
         <w:t>iterator at the top of the stack “</w:t>
       </w:r>
+      <w:proofErr w:type="spellStart"/>
       <w:proofErr w:type="gramStart"/>
       <w:r>
         <w:rPr>
@@ -1018,7 +1250,16 @@
           <w:sz w:val="24"/>
           <w:szCs w:val="24"/>
         </w:rPr>
-        <w:t>IsDone(</w:t>
+        <w:t>IsDone</w:t>
+      </w:r>
+      <w:proofErr w:type="spellEnd"/>
+      <w:r>
+        <w:rPr>
+          <w:b w:val="0"/>
+          <w:sz w:val="24"/>
+          <w:szCs w:val="24"/>
+        </w:rPr>
+        <w:t>(</w:t>
       </w:r>
       <w:proofErr w:type="gramEnd"/>
       <w:r>
@@ -1113,6 +1354,7 @@
         </w:rPr>
         <w:t xml:space="preserve">isn’t empty—call the </w:t>
       </w:r>
+      <w:proofErr w:type="spellStart"/>
       <w:proofErr w:type="gramStart"/>
       <w:r>
         <w:rPr>
@@ -1120,7 +1362,16 @@
           <w:sz w:val="24"/>
           <w:szCs w:val="24"/>
         </w:rPr>
-        <w:t>MoveNext(</w:t>
+        <w:t>MoveNext</w:t>
+      </w:r>
+      <w:proofErr w:type="spellEnd"/>
+      <w:r>
+        <w:rPr>
+          <w:b w:val="0"/>
+          <w:sz w:val="24"/>
+          <w:szCs w:val="24"/>
+        </w:rPr>
+        <w:t>(</w:t>
       </w:r>
       <w:proofErr w:type="gramEnd"/>
       <w:r>
@@ -1185,7 +1436,25 @@
           <w:sz w:val="24"/>
           <w:szCs w:val="24"/>
         </w:rPr>
-        <w:t>ecursively call IsDone().</w:t>
+        <w:t xml:space="preserve">ecursively call </w:t>
+      </w:r>
+      <w:proofErr w:type="spellStart"/>
+      <w:r>
+        <w:rPr>
+          <w:b w:val="0"/>
+          <w:sz w:val="24"/>
+          <w:szCs w:val="24"/>
+        </w:rPr>
+        <w:t>IsDone</w:t>
+      </w:r>
+      <w:proofErr w:type="spellEnd"/>
+      <w:r>
+        <w:rPr>
+          <w:b w:val="0"/>
+          <w:sz w:val="24"/>
+          <w:szCs w:val="24"/>
+        </w:rPr>
+        <w:t>().</w:t>
       </w:r>
       <w:r>
         <w:rPr>
@@ -1231,7 +1500,25 @@
           <w:sz w:val="24"/>
           <w:szCs w:val="24"/>
         </w:rPr>
-        <w:t>In program.cs, demonstrate that your external composite iterator works by printing out the names of the composite and leaf nodes.</w:t>
+        <w:t xml:space="preserve">In </w:t>
+      </w:r>
+      <w:proofErr w:type="spellStart"/>
+      <w:r>
+        <w:rPr>
+          <w:b w:val="0"/>
+          <w:sz w:val="24"/>
+          <w:szCs w:val="24"/>
+        </w:rPr>
+        <w:t>program.cs</w:t>
+      </w:r>
+      <w:proofErr w:type="spellEnd"/>
+      <w:r>
+        <w:rPr>
+          <w:b w:val="0"/>
+          <w:sz w:val="24"/>
+          <w:szCs w:val="24"/>
+        </w:rPr>
+        <w:t>, demonstrate that your external composite iterator works by printing out the names of the composite and leaf nodes.</w:t>
       </w:r>
       <w:r>
         <w:rPr>
@@ -2107,7 +2394,15 @@
         <w:rPr>
           <w:noProof/>
         </w:rPr>
-        <w:t>Using the above steps, build a Visitor that ouputs something interesting to the console everytime it visits a Leaf node</w:t>
+        <w:t>Using the above steps, build a Visitor that ouputs something interesting to the c</w:t>
+      </w:r>
+      <w:bookmarkStart w:id="0" w:name="_GoBack"/>
+      <w:bookmarkEnd w:id="0"/>
+      <w:r>
+        <w:rPr>
+          <w:noProof/>
+        </w:rPr>
+        <w:t>onsole everytime it visits a Leaf node</w:t>
       </w:r>
       <w:r>
         <w:rPr>
@@ -2240,7 +2535,7 @@
 
 <file path=word/numbering.xml><?xml version="1.0" encoding="utf-8"?>
 <w:numbering xmlns:wpc="http://schemas.microsoft.com/office/word/2010/wordprocessingCanvas" xmlns:mc="http://schemas.openxmlformats.org/markup-compatibility/2006" xmlns:o="urn:schemas-microsoft-com:office:office" xmlns:r="http://schemas.openxmlformats.org/officeDocument/2006/relationships" xmlns:m="http://schemas.openxmlformats.org/officeDocument/2006/math" xmlns:v="urn:schemas-microsoft-com:vml" xmlns:wp14="http://schemas.microsoft.com/office/word/2010/wordprocessingDrawing" xmlns:wp="http://schemas.openxmlformats.org/drawingml/2006/wordprocessingDrawing" xmlns:w10="urn:schemas-microsoft-com:office:word" xmlns:w="http://schemas.openxmlformats.org/wordprocessingml/2006/main" xmlns:w14="http://schemas.microsoft.com/office/word/2010/wordml" xmlns:w15="http://schemas.microsoft.com/office/word/2012/wordml" xmlns:wpg="http://schemas.microsoft.com/office/word/2010/wordprocessingGroup" xmlns:wpi="http://schemas.microsoft.com/office/word/2010/wordprocessingInk" xmlns:wne="http://schemas.microsoft.com/office/word/2006/wordml" xmlns:wps="http://schemas.microsoft.com/office/word/2010/wordprocessingShape" mc:Ignorable="w14 w15 wp14">
-  <w:abstractNum w:abstractNumId="0">
+  <w:abstractNum w:abstractNumId="0" w15:restartNumberingAfterBreak="0">
     <w:nsid w:val="0F0F6347"/>
     <w:multiLevelType w:val="hybridMultilevel"/>
     <w:tmpl w:val="CD82715C"/>
@@ -2326,7 +2621,7 @@
       </w:pPr>
     </w:lvl>
   </w:abstractNum>
-  <w:abstractNum w:abstractNumId="1">
+  <w:abstractNum w:abstractNumId="1" w15:restartNumberingAfterBreak="0">
     <w:nsid w:val="143E470F"/>
     <w:multiLevelType w:val="multilevel"/>
     <w:tmpl w:val="D8A6F4AA"/>
@@ -2475,7 +2770,7 @@
       </w:rPr>
     </w:lvl>
   </w:abstractNum>
-  <w:abstractNum w:abstractNumId="2">
+  <w:abstractNum w:abstractNumId="2" w15:restartNumberingAfterBreak="0">
     <w:nsid w:val="19882B5C"/>
     <w:multiLevelType w:val="multilevel"/>
     <w:tmpl w:val="55447028"/>
@@ -2588,7 +2883,7 @@
       </w:pPr>
     </w:lvl>
   </w:abstractNum>
-  <w:abstractNum w:abstractNumId="3">
+  <w:abstractNum w:abstractNumId="3" w15:restartNumberingAfterBreak="0">
     <w:nsid w:val="1AC707D5"/>
     <w:multiLevelType w:val="hybridMultilevel"/>
     <w:tmpl w:val="41C20A1E"/>
@@ -2701,7 +2996,7 @@
       </w:rPr>
     </w:lvl>
   </w:abstractNum>
-  <w:abstractNum w:abstractNumId="4">
+  <w:abstractNum w:abstractNumId="4" w15:restartNumberingAfterBreak="0">
     <w:nsid w:val="25630201"/>
     <w:multiLevelType w:val="multilevel"/>
     <w:tmpl w:val="23C0C066"/>
@@ -2814,7 +3109,7 @@
       </w:pPr>
     </w:lvl>
   </w:abstractNum>
-  <w:abstractNum w:abstractNumId="5">
+  <w:abstractNum w:abstractNumId="5" w15:restartNumberingAfterBreak="0">
     <w:nsid w:val="3CF37D0C"/>
     <w:multiLevelType w:val="multilevel"/>
     <w:tmpl w:val="1A0ECE4E"/>
@@ -2927,7 +3222,7 @@
       </w:pPr>
     </w:lvl>
   </w:abstractNum>
-  <w:abstractNum w:abstractNumId="6">
+  <w:abstractNum w:abstractNumId="6" w15:restartNumberingAfterBreak="0">
     <w:nsid w:val="3DE94487"/>
     <w:multiLevelType w:val="multilevel"/>
     <w:tmpl w:val="777EA00C"/>
@@ -3040,7 +3335,7 @@
       </w:pPr>
     </w:lvl>
   </w:abstractNum>
-  <w:abstractNum w:abstractNumId="7">
+  <w:abstractNum w:abstractNumId="7" w15:restartNumberingAfterBreak="0">
     <w:nsid w:val="437C3C3E"/>
     <w:multiLevelType w:val="hybridMultilevel"/>
     <w:tmpl w:val="9BF80054"/>
@@ -3153,7 +3448,7 @@
       </w:pPr>
     </w:lvl>
   </w:abstractNum>
-  <w:abstractNum w:abstractNumId="8">
+  <w:abstractNum w:abstractNumId="8" w15:restartNumberingAfterBreak="0">
     <w:nsid w:val="48D66D55"/>
     <w:multiLevelType w:val="hybridMultilevel"/>
     <w:tmpl w:val="5FFA604E"/>
@@ -3239,7 +3534,7 @@
       </w:pPr>
     </w:lvl>
   </w:abstractNum>
-  <w:abstractNum w:abstractNumId="9">
+  <w:abstractNum w:abstractNumId="9" w15:restartNumberingAfterBreak="0">
     <w:nsid w:val="5B2036F4"/>
     <w:multiLevelType w:val="multilevel"/>
     <w:tmpl w:val="DF429D70"/>
@@ -3352,7 +3647,7 @@
       </w:pPr>
     </w:lvl>
   </w:abstractNum>
-  <w:abstractNum w:abstractNumId="10">
+  <w:abstractNum w:abstractNumId="10" w15:restartNumberingAfterBreak="0">
     <w:nsid w:val="6B2D7E37"/>
     <w:multiLevelType w:val="multilevel"/>
     <w:tmpl w:val="8CB6C20C"/>
@@ -3501,7 +3796,7 @@
       </w:rPr>
     </w:lvl>
   </w:abstractNum>
-  <w:abstractNum w:abstractNumId="11">
+  <w:abstractNum w:abstractNumId="11" w15:restartNumberingAfterBreak="0">
     <w:nsid w:val="6EB74248"/>
     <w:multiLevelType w:val="hybridMultilevel"/>
     <w:tmpl w:val="FC5AAE32"/>
@@ -3614,7 +3909,7 @@
       </w:rPr>
     </w:lvl>
   </w:abstractNum>
-  <w:abstractNum w:abstractNumId="12">
+  <w:abstractNum w:abstractNumId="12" w15:restartNumberingAfterBreak="0">
     <w:nsid w:val="73746FC0"/>
     <w:multiLevelType w:val="multilevel"/>
     <w:tmpl w:val="F4E493B0"/>
@@ -3727,7 +4022,7 @@
       </w:pPr>
     </w:lvl>
   </w:abstractNum>
-  <w:abstractNum w:abstractNumId="13">
+  <w:abstractNum w:abstractNumId="13" w15:restartNumberingAfterBreak="0">
     <w:nsid w:val="744A0E27"/>
     <w:multiLevelType w:val="multilevel"/>
     <w:tmpl w:val="3D5C4EB4"/>
@@ -3840,7 +4135,7 @@
       </w:pPr>
     </w:lvl>
   </w:abstractNum>
-  <w:abstractNum w:abstractNumId="14">
+  <w:abstractNum w:abstractNumId="14" w15:restartNumberingAfterBreak="0">
     <w:nsid w:val="75C01325"/>
     <w:multiLevelType w:val="hybridMultilevel"/>
     <w:tmpl w:val="5F7EFE88"/>
@@ -3926,7 +4221,7 @@
       </w:pPr>
     </w:lvl>
   </w:abstractNum>
-  <w:abstractNum w:abstractNumId="15">
+  <w:abstractNum w:abstractNumId="15" w15:restartNumberingAfterBreak="0">
     <w:nsid w:val="7BEA02DD"/>
     <w:multiLevelType w:val="hybridMultilevel"/>
     <w:tmpl w:val="5FFA604E"/>
@@ -4092,6 +4387,50 @@
     <w:lsdException w:name="Emphasis" w:qFormat="1"/>
     <w:lsdException w:name="Normal (Web)" w:uiPriority="99"/>
     <w:lsdException w:name="HTML Code" w:uiPriority="99"/>
+    <w:lsdException w:name="Normal Table" w:semiHidden="1" w:unhideWhenUsed="1"/>
+    <w:lsdException w:name="Table Simple 1" w:semiHidden="1" w:unhideWhenUsed="1"/>
+    <w:lsdException w:name="Table Simple 2" w:semiHidden="1" w:unhideWhenUsed="1"/>
+    <w:lsdException w:name="Table Simple 3" w:semiHidden="1" w:unhideWhenUsed="1"/>
+    <w:lsdException w:name="Table Classic 1" w:semiHidden="1" w:unhideWhenUsed="1"/>
+    <w:lsdException w:name="Table Classic 2" w:semiHidden="1" w:unhideWhenUsed="1"/>
+    <w:lsdException w:name="Table Classic 3" w:semiHidden="1" w:unhideWhenUsed="1"/>
+    <w:lsdException w:name="Table Classic 4" w:semiHidden="1" w:unhideWhenUsed="1"/>
+    <w:lsdException w:name="Table Colorful 1" w:semiHidden="1" w:unhideWhenUsed="1"/>
+    <w:lsdException w:name="Table Colorful 2" w:semiHidden="1" w:unhideWhenUsed="1"/>
+    <w:lsdException w:name="Table Colorful 3" w:semiHidden="1" w:unhideWhenUsed="1"/>
+    <w:lsdException w:name="Table Columns 1" w:semiHidden="1" w:unhideWhenUsed="1"/>
+    <w:lsdException w:name="Table Columns 2" w:semiHidden="1" w:unhideWhenUsed="1"/>
+    <w:lsdException w:name="Table Columns 3" w:semiHidden="1" w:unhideWhenUsed="1"/>
+    <w:lsdException w:name="Table Columns 4" w:semiHidden="1" w:unhideWhenUsed="1"/>
+    <w:lsdException w:name="Table Columns 5" w:semiHidden="1" w:unhideWhenUsed="1"/>
+    <w:lsdException w:name="Table Grid 1" w:semiHidden="1" w:unhideWhenUsed="1"/>
+    <w:lsdException w:name="Table Grid 2" w:semiHidden="1" w:unhideWhenUsed="1"/>
+    <w:lsdException w:name="Table Grid 3" w:semiHidden="1" w:unhideWhenUsed="1"/>
+    <w:lsdException w:name="Table Grid 4" w:semiHidden="1" w:unhideWhenUsed="1"/>
+    <w:lsdException w:name="Table Grid 5" w:semiHidden="1" w:unhideWhenUsed="1"/>
+    <w:lsdException w:name="Table Grid 6" w:semiHidden="1" w:unhideWhenUsed="1"/>
+    <w:lsdException w:name="Table Grid 7" w:semiHidden="1" w:unhideWhenUsed="1"/>
+    <w:lsdException w:name="Table Grid 8" w:semiHidden="1" w:unhideWhenUsed="1"/>
+    <w:lsdException w:name="Table List 1" w:semiHidden="1" w:unhideWhenUsed="1"/>
+    <w:lsdException w:name="Table List 2" w:semiHidden="1" w:unhideWhenUsed="1"/>
+    <w:lsdException w:name="Table List 3" w:semiHidden="1" w:unhideWhenUsed="1"/>
+    <w:lsdException w:name="Table List 4" w:semiHidden="1" w:unhideWhenUsed="1"/>
+    <w:lsdException w:name="Table List 5" w:semiHidden="1" w:unhideWhenUsed="1"/>
+    <w:lsdException w:name="Table List 6" w:semiHidden="1" w:unhideWhenUsed="1"/>
+    <w:lsdException w:name="Table List 7" w:semiHidden="1" w:unhideWhenUsed="1"/>
+    <w:lsdException w:name="Table List 8" w:semiHidden="1" w:unhideWhenUsed="1"/>
+    <w:lsdException w:name="Table 3D effects 1" w:semiHidden="1" w:unhideWhenUsed="1"/>
+    <w:lsdException w:name="Table 3D effects 2" w:semiHidden="1" w:unhideWhenUsed="1"/>
+    <w:lsdException w:name="Table 3D effects 3" w:semiHidden="1" w:unhideWhenUsed="1"/>
+    <w:lsdException w:name="Table Contemporary" w:semiHidden="1" w:unhideWhenUsed="1"/>
+    <w:lsdException w:name="Table Elegant" w:semiHidden="1" w:unhideWhenUsed="1"/>
+    <w:lsdException w:name="Table Professional" w:semiHidden="1" w:unhideWhenUsed="1"/>
+    <w:lsdException w:name="Table Subtle 1" w:semiHidden="1" w:unhideWhenUsed="1"/>
+    <w:lsdException w:name="Table Subtle 2" w:semiHidden="1" w:unhideWhenUsed="1"/>
+    <w:lsdException w:name="Table Web 1" w:semiHidden="1" w:unhideWhenUsed="1"/>
+    <w:lsdException w:name="Table Web 2" w:semiHidden="1" w:unhideWhenUsed="1"/>
+    <w:lsdException w:name="Table Web 3" w:semiHidden="1" w:unhideWhenUsed="1"/>
+    <w:lsdException w:name="Table Theme" w:semiHidden="1" w:unhideWhenUsed="1"/>
     <w:lsdException w:name="Placeholder Text" w:semiHidden="1" w:uiPriority="99"/>
     <w:lsdException w:name="No Spacing" w:uiPriority="1" w:qFormat="1"/>
     <w:lsdException w:name="Light Shading" w:uiPriority="60"/>
@@ -4350,11 +4689,15 @@
   </w:style>
   <w:style w:type="character" w:default="1" w:styleId="DefaultParagraphFont">
     <w:name w:val="Default Paragraph Font"/>
+    <w:uiPriority w:val="1"/>
     <w:semiHidden/>
+    <w:unhideWhenUsed/>
   </w:style>
   <w:style w:type="table" w:default="1" w:styleId="TableNormal">
     <w:name w:val="Normal Table"/>
+    <w:uiPriority w:val="99"/>
     <w:semiHidden/>
+    <w:unhideWhenUsed/>
     <w:tblPr>
       <w:tblInd w:w="0" w:type="dxa"/>
       <w:tblCellMar>
@@ -4367,7 +4710,9 @@
   </w:style>
   <w:style w:type="numbering" w:default="1" w:styleId="NoList">
     <w:name w:val="No List"/>
+    <w:uiPriority w:val="99"/>
     <w:semiHidden/>
+    <w:unhideWhenUsed/>
   </w:style>
   <w:style w:type="character" w:customStyle="1" w:styleId="titlebartext">
     <w:name w:val="titlebartext"/>

</xml_diff>